<commit_message>
seventh commit - to skip staging
</commit_message>
<xml_diff>
--- a/test_2.docx
+++ b/test_2.docx
@@ -15,6 +15,11 @@
     <w:p>
       <w:r>
         <w:t>third line</w:t>
+      </w:r>
+    </w:p>
+    <w:p>
+      <w:r>
+        <w:t>to skip staging</w:t>
       </w:r>
     </w:p>
     <w:sectPr>

</xml_diff>

<commit_message>
to revert back to commmit eighth
</commit_message>
<xml_diff>
--- a/test_2.docx
+++ b/test_2.docx
@@ -15,11 +15,6 @@
     <w:p>
       <w:r>
         <w:t>third line</w:t>
-      </w:r>
-    </w:p>
-    <w:p>
-      <w:r>
-        <w:t>to skip staging</w:t>
       </w:r>
     </w:p>
     <w:sectPr>

</xml_diff>